<commit_message>
testes unidades 2, 3 e 4 bim 7d
</commit_message>
<xml_diff>
--- a/09_bim_7d_gestao_instalacoes/gestao_instalacoes_notas_aula.docx
+++ b/09_bim_7d_gestao_instalacoes/gestao_instalacoes_notas_aula.docx
@@ -488,6 +488,7 @@
       <w:r>
         <w:rPr>
           <w:rFonts w:asciiTheme="majorHAnsi" w:hAnsiTheme="majorHAnsi" w:cstheme="majorHAnsi"/>
+          <w:i/>
           <w:noProof/>
           <w:sz w:val="24"/>
           <w:szCs w:val="24"/>
@@ -600,8 +601,847 @@
         </w:rPr>
         <w:t xml:space="preserve"> </w:t>
       </w:r>
+      <w:r>
+        <w:rPr>
+          <w:rFonts w:asciiTheme="majorHAnsi" w:hAnsiTheme="majorHAnsi" w:cstheme="majorHAnsi"/>
+          <w:noProof/>
+          <w:sz w:val="24"/>
+          <w:szCs w:val="24"/>
+          <w:lang w:val="pt-BR" w:bidi="ar-SA"/>
+        </w:rPr>
+        <w:t>Com base nos conceitos apresentados no modulo “Valor do BIM no FM” responda as seguintes perguntas.</w:t>
+      </w:r>
+      <w:r>
+        <w:rPr>
+          <w:rFonts w:asciiTheme="majorHAnsi" w:hAnsiTheme="majorHAnsi" w:cstheme="majorHAnsi"/>
+          <w:noProof/>
+          <w:sz w:val="24"/>
+          <w:szCs w:val="24"/>
+          <w:lang w:val="pt-BR" w:bidi="ar-SA"/>
+        </w:rPr>
+        <w:t xml:space="preserve"> </w:t>
+      </w:r>
+      <w:r>
+        <w:rPr>
+          <w:rFonts w:asciiTheme="majorHAnsi" w:hAnsiTheme="majorHAnsi" w:cstheme="majorHAnsi"/>
+          <w:noProof/>
+          <w:sz w:val="24"/>
+          <w:szCs w:val="24"/>
+          <w:lang w:val="pt-BR" w:bidi="ar-SA"/>
+        </w:rPr>
+        <w:t>Quais das seguintes frases melhor define o papel do “BIM Management” ou Gestão BIM?</w:t>
+      </w:r>
+    </w:p>
+    <w:p>
+      <w:pPr>
+        <w:spacing w:after="0" w:line="240" w:lineRule="auto"/>
+        <w:jc w:val="both"/>
+        <w:rPr>
+          <w:rFonts w:asciiTheme="majorHAnsi" w:hAnsiTheme="majorHAnsi" w:cstheme="majorHAnsi"/>
+          <w:noProof/>
+          <w:sz w:val="24"/>
+          <w:szCs w:val="24"/>
+          <w:lang w:val="pt-BR" w:bidi="ar-SA"/>
+        </w:rPr>
+      </w:pPr>
+    </w:p>
+    <w:p>
+      <w:pPr>
+        <w:spacing w:after="0" w:line="240" w:lineRule="auto"/>
+        <w:jc w:val="both"/>
+        <w:rPr>
+          <w:rFonts w:asciiTheme="majorHAnsi" w:hAnsiTheme="majorHAnsi" w:cstheme="majorHAnsi"/>
+          <w:noProof/>
+          <w:sz w:val="24"/>
+          <w:szCs w:val="24"/>
+          <w:lang w:val="pt-BR" w:bidi="ar-SA"/>
+        </w:rPr>
+      </w:pPr>
+      <w:r>
+        <w:rPr>
+          <w:rFonts w:asciiTheme="majorHAnsi" w:hAnsiTheme="majorHAnsi" w:cstheme="majorHAnsi"/>
+          <w:noProof/>
+          <w:sz w:val="24"/>
+          <w:szCs w:val="24"/>
+          <w:lang w:val="pt-BR" w:bidi="ar-SA"/>
+        </w:rPr>
+        <w:t xml:space="preserve">R: </w:t>
+      </w:r>
+      <w:r>
+        <w:rPr>
+          <w:rFonts w:asciiTheme="majorHAnsi" w:hAnsiTheme="majorHAnsi" w:cstheme="majorHAnsi"/>
+          <w:i/>
+          <w:noProof/>
+          <w:sz w:val="24"/>
+          <w:szCs w:val="24"/>
+          <w:lang w:val="pt-BR" w:bidi="ar-SA"/>
+        </w:rPr>
+        <w:t>Reduzir os riscos construtivos, garantindo o fluxo de informações ao longo de todo o ciclo de vida de um ativo e tornando as informações acessíveis a todos os interlocutores.</w:t>
+      </w:r>
+    </w:p>
+    <w:p>
+      <w:pPr>
+        <w:spacing w:after="0" w:line="240" w:lineRule="auto"/>
+        <w:jc w:val="both"/>
+        <w:rPr>
+          <w:rFonts w:asciiTheme="majorHAnsi" w:hAnsiTheme="majorHAnsi" w:cstheme="majorHAnsi"/>
+          <w:noProof/>
+          <w:sz w:val="24"/>
+          <w:szCs w:val="24"/>
+          <w:lang w:val="pt-BR" w:bidi="ar-SA"/>
+        </w:rPr>
+      </w:pPr>
+    </w:p>
+    <w:p>
+      <w:pPr>
+        <w:spacing w:after="0" w:line="240" w:lineRule="auto"/>
+        <w:jc w:val="both"/>
+        <w:rPr>
+          <w:rFonts w:asciiTheme="majorHAnsi" w:hAnsiTheme="majorHAnsi" w:cstheme="majorHAnsi"/>
+          <w:noProof/>
+          <w:sz w:val="24"/>
+          <w:szCs w:val="24"/>
+          <w:lang w:val="pt-BR" w:bidi="ar-SA"/>
+        </w:rPr>
+      </w:pPr>
+      <w:r>
+        <w:rPr>
+          <w:rFonts w:asciiTheme="majorHAnsi" w:hAnsiTheme="majorHAnsi" w:cstheme="majorHAnsi"/>
+          <w:noProof/>
+          <w:sz w:val="24"/>
+          <w:szCs w:val="24"/>
+          <w:lang w:val="pt-BR" w:bidi="ar-SA"/>
+        </w:rPr>
+        <w:t xml:space="preserve">2 – </w:t>
+      </w:r>
+      <w:r>
+        <w:rPr>
+          <w:rFonts w:asciiTheme="majorHAnsi" w:hAnsiTheme="majorHAnsi" w:cstheme="majorHAnsi"/>
+          <w:noProof/>
+          <w:sz w:val="24"/>
+          <w:szCs w:val="24"/>
+          <w:lang w:val="pt-BR" w:bidi="ar-SA"/>
+        </w:rPr>
+        <w:t>O modelo Hype Cycle é uma metodologia desenvolvida pela Gartner, empresa de consultoria, pesquisa e análise na área de Tecnologia da Informação, para representar graficamente a maturidade, adoção e aplicação de tecnologias específicas.</w:t>
+      </w:r>
+      <w:r>
+        <w:rPr>
+          <w:rFonts w:asciiTheme="majorHAnsi" w:hAnsiTheme="majorHAnsi" w:cstheme="majorHAnsi"/>
+          <w:noProof/>
+          <w:sz w:val="24"/>
+          <w:szCs w:val="24"/>
+          <w:lang w:val="pt-BR" w:bidi="ar-SA"/>
+        </w:rPr>
+        <w:t xml:space="preserve"> </w:t>
+      </w:r>
+      <w:r>
+        <w:rPr>
+          <w:rFonts w:asciiTheme="majorHAnsi" w:hAnsiTheme="majorHAnsi" w:cstheme="majorHAnsi"/>
+          <w:noProof/>
+          <w:sz w:val="24"/>
+          <w:szCs w:val="24"/>
+          <w:lang w:val="pt-BR" w:bidi="ar-SA"/>
+        </w:rPr>
+        <w:t>Qual tecnologia com aplicação na indústria da construção civil, foi indicada como emergente na pesquisa do ano 2019 ?</w:t>
+      </w:r>
+    </w:p>
+    <w:p>
+      <w:pPr>
+        <w:spacing w:after="0" w:line="240" w:lineRule="auto"/>
+        <w:jc w:val="both"/>
+        <w:rPr>
+          <w:rFonts w:asciiTheme="majorHAnsi" w:hAnsiTheme="majorHAnsi" w:cstheme="majorHAnsi"/>
+          <w:noProof/>
+          <w:sz w:val="24"/>
+          <w:szCs w:val="24"/>
+          <w:lang w:val="pt-BR" w:bidi="ar-SA"/>
+        </w:rPr>
+      </w:pPr>
+    </w:p>
+    <w:p>
+      <w:pPr>
+        <w:spacing w:after="0" w:line="240" w:lineRule="auto"/>
+        <w:jc w:val="both"/>
+        <w:rPr>
+          <w:rFonts w:asciiTheme="majorHAnsi" w:hAnsiTheme="majorHAnsi" w:cstheme="majorHAnsi"/>
+          <w:noProof/>
+          <w:sz w:val="24"/>
+          <w:szCs w:val="24"/>
+          <w:lang w:val="pt-BR" w:bidi="ar-SA"/>
+        </w:rPr>
+      </w:pPr>
+      <w:r>
+        <w:rPr>
+          <w:rFonts w:asciiTheme="majorHAnsi" w:hAnsiTheme="majorHAnsi" w:cstheme="majorHAnsi"/>
+          <w:noProof/>
+          <w:sz w:val="24"/>
+          <w:szCs w:val="24"/>
+          <w:lang w:val="pt-BR" w:bidi="ar-SA"/>
+        </w:rPr>
+        <w:t xml:space="preserve">R: </w:t>
+      </w:r>
+      <w:r>
+        <w:rPr>
+          <w:rFonts w:asciiTheme="majorHAnsi" w:hAnsiTheme="majorHAnsi" w:cstheme="majorHAnsi"/>
+          <w:noProof/>
+          <w:sz w:val="24"/>
+          <w:szCs w:val="24"/>
+          <w:lang w:val="pt-BR" w:bidi="ar-SA"/>
+        </w:rPr>
+        <w:t>“</w:t>
+      </w:r>
+      <w:r>
+        <w:rPr>
+          <w:rFonts w:asciiTheme="majorHAnsi" w:hAnsiTheme="majorHAnsi" w:cstheme="majorHAnsi"/>
+          <w:i/>
+          <w:noProof/>
+          <w:sz w:val="24"/>
+          <w:szCs w:val="24"/>
+          <w:lang w:val="pt-BR" w:bidi="ar-SA"/>
+        </w:rPr>
+        <w:t>Digital Twin</w:t>
+      </w:r>
+      <w:r>
+        <w:rPr>
+          <w:rFonts w:asciiTheme="majorHAnsi" w:hAnsiTheme="majorHAnsi" w:cstheme="majorHAnsi"/>
+          <w:noProof/>
+          <w:sz w:val="24"/>
+          <w:szCs w:val="24"/>
+          <w:lang w:val="pt-BR" w:bidi="ar-SA"/>
+        </w:rPr>
+        <w:t>”</w:t>
+      </w:r>
+    </w:p>
+    <w:p>
+      <w:pPr>
+        <w:spacing w:after="0" w:line="240" w:lineRule="auto"/>
+        <w:jc w:val="both"/>
+        <w:rPr>
+          <w:rFonts w:asciiTheme="majorHAnsi" w:hAnsiTheme="majorHAnsi" w:cstheme="majorHAnsi"/>
+          <w:noProof/>
+          <w:sz w:val="24"/>
+          <w:szCs w:val="24"/>
+          <w:lang w:val="pt-BR" w:bidi="ar-SA"/>
+        </w:rPr>
+      </w:pPr>
+    </w:p>
+    <w:p>
+      <w:pPr>
+        <w:spacing w:after="0" w:line="240" w:lineRule="auto"/>
+        <w:jc w:val="both"/>
+        <w:rPr>
+          <w:rFonts w:asciiTheme="majorHAnsi" w:hAnsiTheme="majorHAnsi" w:cstheme="majorHAnsi"/>
+          <w:noProof/>
+          <w:sz w:val="24"/>
+          <w:szCs w:val="24"/>
+          <w:lang w:val="pt-BR" w:bidi="ar-SA"/>
+        </w:rPr>
+      </w:pPr>
+    </w:p>
+    <w:p>
+      <w:pPr>
+        <w:spacing w:after="0" w:line="240" w:lineRule="auto"/>
+        <w:jc w:val="both"/>
+        <w:rPr>
+          <w:rFonts w:asciiTheme="majorHAnsi" w:hAnsiTheme="majorHAnsi" w:cstheme="majorHAnsi"/>
+          <w:b/>
+          <w:noProof/>
+          <w:sz w:val="24"/>
+          <w:szCs w:val="24"/>
+          <w:lang w:val="pt-BR" w:bidi="ar-SA"/>
+        </w:rPr>
+      </w:pPr>
+      <w:r>
+        <w:rPr>
+          <w:rFonts w:asciiTheme="majorHAnsi" w:hAnsiTheme="majorHAnsi" w:cstheme="majorHAnsi"/>
+          <w:b/>
+          <w:noProof/>
+          <w:sz w:val="24"/>
+          <w:szCs w:val="24"/>
+          <w:lang w:val="pt-BR" w:bidi="ar-SA"/>
+        </w:rPr>
+        <w:t>Unidade 0</w:t>
+      </w:r>
+      <w:r>
+        <w:rPr>
+          <w:rFonts w:asciiTheme="majorHAnsi" w:hAnsiTheme="majorHAnsi" w:cstheme="majorHAnsi"/>
+          <w:b/>
+          <w:noProof/>
+          <w:sz w:val="24"/>
+          <w:szCs w:val="24"/>
+          <w:lang w:val="pt-BR" w:bidi="ar-SA"/>
+        </w:rPr>
+        <w:t>3</w:t>
+      </w:r>
+    </w:p>
+    <w:p>
+      <w:pPr>
+        <w:spacing w:after="0" w:line="240" w:lineRule="auto"/>
+        <w:jc w:val="both"/>
+        <w:rPr>
+          <w:rFonts w:asciiTheme="majorHAnsi" w:hAnsiTheme="majorHAnsi" w:cstheme="majorHAnsi"/>
+          <w:noProof/>
+          <w:sz w:val="24"/>
+          <w:szCs w:val="24"/>
+          <w:lang w:val="pt-BR" w:bidi="ar-SA"/>
+        </w:rPr>
+      </w:pPr>
+    </w:p>
+    <w:p>
+      <w:pPr>
+        <w:spacing w:after="0" w:line="240" w:lineRule="auto"/>
+        <w:jc w:val="both"/>
+        <w:rPr>
+          <w:rFonts w:asciiTheme="majorHAnsi" w:hAnsiTheme="majorHAnsi" w:cstheme="majorHAnsi"/>
+          <w:noProof/>
+          <w:sz w:val="24"/>
+          <w:szCs w:val="24"/>
+          <w:lang w:val="pt-BR" w:bidi="ar-SA"/>
+        </w:rPr>
+      </w:pPr>
+      <w:r>
+        <w:rPr>
+          <w:rFonts w:asciiTheme="majorHAnsi" w:hAnsiTheme="majorHAnsi" w:cstheme="majorHAnsi"/>
+          <w:noProof/>
+          <w:sz w:val="24"/>
+          <w:szCs w:val="24"/>
+          <w:lang w:val="pt-BR" w:bidi="ar-SA"/>
+        </w:rPr>
+        <w:t>1</w:t>
+      </w:r>
+      <w:r>
+        <w:rPr>
+          <w:rFonts w:asciiTheme="majorHAnsi" w:hAnsiTheme="majorHAnsi" w:cstheme="majorHAnsi"/>
+          <w:noProof/>
+          <w:sz w:val="24"/>
+          <w:szCs w:val="24"/>
+          <w:lang w:val="pt-BR" w:bidi="ar-SA"/>
+        </w:rPr>
+        <w:t xml:space="preserve"> –</w:t>
+      </w:r>
+      <w:r>
+        <w:rPr>
+          <w:rFonts w:asciiTheme="majorHAnsi" w:hAnsiTheme="majorHAnsi" w:cstheme="majorHAnsi"/>
+          <w:noProof/>
+          <w:sz w:val="24"/>
+          <w:szCs w:val="24"/>
+          <w:lang w:val="pt-BR" w:bidi="ar-SA"/>
+        </w:rPr>
+        <w:t xml:space="preserve"> </w:t>
+      </w:r>
+      <w:r>
+        <w:rPr>
+          <w:rFonts w:asciiTheme="majorHAnsi" w:hAnsiTheme="majorHAnsi" w:cstheme="majorHAnsi"/>
+          <w:noProof/>
+          <w:sz w:val="24"/>
+          <w:szCs w:val="24"/>
+          <w:lang w:val="pt-BR" w:bidi="ar-SA"/>
+        </w:rPr>
+        <w:t>No modulo 3 foram apresentadas as principais ferramentas utilizada no mundo da gestão de facility. As ferramentas mais evoluídas disponíveis no mercado são chamadas IWMS.</w:t>
+      </w:r>
+      <w:r>
+        <w:rPr>
+          <w:rFonts w:asciiTheme="majorHAnsi" w:hAnsiTheme="majorHAnsi" w:cstheme="majorHAnsi"/>
+          <w:noProof/>
+          <w:sz w:val="24"/>
+          <w:szCs w:val="24"/>
+          <w:lang w:val="pt-BR" w:bidi="ar-SA"/>
+        </w:rPr>
+        <w:t xml:space="preserve"> </w:t>
+      </w:r>
+      <w:r>
+        <w:rPr>
+          <w:rFonts w:asciiTheme="majorHAnsi" w:hAnsiTheme="majorHAnsi" w:cstheme="majorHAnsi"/>
+          <w:noProof/>
+          <w:sz w:val="24"/>
+          <w:szCs w:val="24"/>
+          <w:lang w:val="pt-BR" w:bidi="ar-SA"/>
+        </w:rPr>
+        <w:t>O que significa o termo IWMS?</w:t>
+      </w:r>
+    </w:p>
+    <w:p>
+      <w:pPr>
+        <w:spacing w:after="0" w:line="240" w:lineRule="auto"/>
+        <w:jc w:val="both"/>
+        <w:rPr>
+          <w:rFonts w:asciiTheme="majorHAnsi" w:hAnsiTheme="majorHAnsi" w:cstheme="majorHAnsi"/>
+          <w:noProof/>
+          <w:sz w:val="24"/>
+          <w:szCs w:val="24"/>
+          <w:lang w:val="pt-BR" w:bidi="ar-SA"/>
+        </w:rPr>
+      </w:pPr>
+    </w:p>
+    <w:p>
+      <w:pPr>
+        <w:spacing w:after="0" w:line="240" w:lineRule="auto"/>
+        <w:jc w:val="both"/>
+        <w:rPr>
+          <w:rFonts w:asciiTheme="majorHAnsi" w:hAnsiTheme="majorHAnsi" w:cstheme="majorHAnsi"/>
+          <w:noProof/>
+          <w:sz w:val="24"/>
+          <w:szCs w:val="24"/>
+          <w:lang w:bidi="ar-SA"/>
+        </w:rPr>
+      </w:pPr>
+      <w:r>
+        <w:rPr>
+          <w:rFonts w:asciiTheme="majorHAnsi" w:hAnsiTheme="majorHAnsi" w:cstheme="majorHAnsi"/>
+          <w:noProof/>
+          <w:sz w:val="24"/>
+          <w:szCs w:val="24"/>
+          <w:lang w:bidi="ar-SA"/>
+        </w:rPr>
+        <w:t xml:space="preserve">R: </w:t>
+      </w:r>
+      <w:r>
+        <w:rPr>
+          <w:rFonts w:asciiTheme="majorHAnsi" w:hAnsiTheme="majorHAnsi" w:cstheme="majorHAnsi"/>
+          <w:i/>
+          <w:noProof/>
+          <w:sz w:val="24"/>
+          <w:szCs w:val="24"/>
+          <w:lang w:bidi="ar-SA"/>
+        </w:rPr>
+        <w:t>Integrated Workplace Management System.</w:t>
+      </w:r>
+    </w:p>
+    <w:p>
+      <w:pPr>
+        <w:spacing w:after="0" w:line="240" w:lineRule="auto"/>
+        <w:jc w:val="both"/>
+        <w:rPr>
+          <w:rFonts w:asciiTheme="majorHAnsi" w:hAnsiTheme="majorHAnsi" w:cstheme="majorHAnsi"/>
+          <w:noProof/>
+          <w:sz w:val="24"/>
+          <w:szCs w:val="24"/>
+          <w:lang w:bidi="ar-SA"/>
+        </w:rPr>
+      </w:pPr>
+    </w:p>
+    <w:p>
+      <w:pPr>
+        <w:spacing w:after="0" w:line="240" w:lineRule="auto"/>
+        <w:jc w:val="both"/>
+        <w:rPr>
+          <w:rFonts w:asciiTheme="majorHAnsi" w:hAnsiTheme="majorHAnsi" w:cstheme="majorHAnsi"/>
+          <w:noProof/>
+          <w:sz w:val="24"/>
+          <w:szCs w:val="24"/>
+          <w:lang w:val="pt-BR" w:bidi="ar-SA"/>
+        </w:rPr>
+      </w:pPr>
+      <w:r>
+        <w:rPr>
+          <w:rFonts w:asciiTheme="majorHAnsi" w:hAnsiTheme="majorHAnsi" w:cstheme="majorHAnsi"/>
+          <w:noProof/>
+          <w:sz w:val="24"/>
+          <w:szCs w:val="24"/>
+          <w:lang w:val="pt-BR" w:bidi="ar-SA"/>
+        </w:rPr>
+        <w:t xml:space="preserve">2 – </w:t>
+      </w:r>
+      <w:r>
+        <w:rPr>
+          <w:rFonts w:asciiTheme="majorHAnsi" w:hAnsiTheme="majorHAnsi" w:cstheme="majorHAnsi"/>
+          <w:noProof/>
+          <w:sz w:val="24"/>
+          <w:szCs w:val="24"/>
+          <w:lang w:val="pt-BR" w:bidi="ar-SA"/>
+        </w:rPr>
+        <w:t>A ferramenta Archibus é uma das ferramentas IWMS mais utilizadas e completas disponível no mercado.</w:t>
+      </w:r>
+      <w:r>
+        <w:rPr>
+          <w:rFonts w:asciiTheme="majorHAnsi" w:hAnsiTheme="majorHAnsi" w:cstheme="majorHAnsi"/>
+          <w:noProof/>
+          <w:sz w:val="24"/>
+          <w:szCs w:val="24"/>
+          <w:lang w:val="pt-BR" w:bidi="ar-SA"/>
+        </w:rPr>
+        <w:t xml:space="preserve"> </w:t>
+      </w:r>
+      <w:r>
+        <w:rPr>
+          <w:rFonts w:asciiTheme="majorHAnsi" w:hAnsiTheme="majorHAnsi" w:cstheme="majorHAnsi"/>
+          <w:noProof/>
+          <w:sz w:val="24"/>
+          <w:szCs w:val="24"/>
+          <w:lang w:val="pt-BR" w:bidi="ar-SA"/>
+        </w:rPr>
+        <w:t>Qual modulo do Archibus me permite de ter uma visão 360º sobre o ciclo de vida de todos os ativos?</w:t>
+      </w:r>
+    </w:p>
+    <w:p>
+      <w:pPr>
+        <w:spacing w:after="0" w:line="240" w:lineRule="auto"/>
+        <w:jc w:val="both"/>
+        <w:rPr>
+          <w:rFonts w:asciiTheme="majorHAnsi" w:hAnsiTheme="majorHAnsi" w:cstheme="majorHAnsi"/>
+          <w:noProof/>
+          <w:sz w:val="24"/>
+          <w:szCs w:val="24"/>
+          <w:lang w:val="pt-BR" w:bidi="ar-SA"/>
+        </w:rPr>
+      </w:pPr>
+    </w:p>
+    <w:p>
+      <w:pPr>
+        <w:spacing w:after="0" w:line="240" w:lineRule="auto"/>
+        <w:jc w:val="both"/>
+        <w:rPr>
+          <w:rFonts w:asciiTheme="majorHAnsi" w:hAnsiTheme="majorHAnsi" w:cstheme="majorHAnsi"/>
+          <w:noProof/>
+          <w:sz w:val="24"/>
+          <w:szCs w:val="24"/>
+          <w:lang w:val="pt-BR" w:bidi="ar-SA"/>
+        </w:rPr>
+      </w:pPr>
+      <w:r>
+        <w:rPr>
+          <w:rFonts w:asciiTheme="majorHAnsi" w:hAnsiTheme="majorHAnsi" w:cstheme="majorHAnsi"/>
+          <w:noProof/>
+          <w:sz w:val="24"/>
+          <w:szCs w:val="24"/>
+          <w:lang w:val="pt-BR" w:bidi="ar-SA"/>
+        </w:rPr>
+        <w:t xml:space="preserve">R: </w:t>
+      </w:r>
+      <w:r>
+        <w:rPr>
+          <w:rFonts w:asciiTheme="majorHAnsi" w:hAnsiTheme="majorHAnsi" w:cstheme="majorHAnsi"/>
+          <w:i/>
+          <w:noProof/>
+          <w:sz w:val="24"/>
+          <w:szCs w:val="24"/>
+          <w:lang w:val="pt-BR" w:bidi="ar-SA"/>
+        </w:rPr>
+        <w:t>Real Estate Portfolio Management</w:t>
+      </w:r>
+    </w:p>
+    <w:p>
+      <w:pPr>
+        <w:spacing w:after="0" w:line="240" w:lineRule="auto"/>
+        <w:jc w:val="both"/>
+        <w:rPr>
+          <w:rFonts w:asciiTheme="majorHAnsi" w:hAnsiTheme="majorHAnsi" w:cstheme="majorHAnsi"/>
+          <w:noProof/>
+          <w:sz w:val="24"/>
+          <w:szCs w:val="24"/>
+          <w:lang w:val="pt-BR" w:bidi="ar-SA"/>
+        </w:rPr>
+      </w:pPr>
+    </w:p>
+    <w:p>
+      <w:pPr>
+        <w:spacing w:after="0" w:line="240" w:lineRule="auto"/>
+        <w:jc w:val="both"/>
+        <w:rPr>
+          <w:rFonts w:asciiTheme="majorHAnsi" w:hAnsiTheme="majorHAnsi" w:cstheme="majorHAnsi"/>
+          <w:noProof/>
+          <w:sz w:val="24"/>
+          <w:szCs w:val="24"/>
+          <w:lang w:val="pt-BR" w:bidi="ar-SA"/>
+        </w:rPr>
+      </w:pPr>
+    </w:p>
+    <w:p>
+      <w:pPr>
+        <w:spacing w:after="0" w:line="240" w:lineRule="auto"/>
+        <w:jc w:val="both"/>
+        <w:rPr>
+          <w:rFonts w:asciiTheme="majorHAnsi" w:hAnsiTheme="majorHAnsi" w:cstheme="majorHAnsi"/>
+          <w:b/>
+          <w:noProof/>
+          <w:sz w:val="24"/>
+          <w:szCs w:val="24"/>
+          <w:lang w:val="pt-BR" w:bidi="ar-SA"/>
+        </w:rPr>
+      </w:pPr>
+      <w:r>
+        <w:rPr>
+          <w:rFonts w:asciiTheme="majorHAnsi" w:hAnsiTheme="majorHAnsi" w:cstheme="majorHAnsi"/>
+          <w:b/>
+          <w:noProof/>
+          <w:sz w:val="24"/>
+          <w:szCs w:val="24"/>
+          <w:lang w:val="pt-BR" w:bidi="ar-SA"/>
+        </w:rPr>
+        <w:t>Unidade 0</w:t>
+      </w:r>
+      <w:r>
+        <w:rPr>
+          <w:rFonts w:asciiTheme="majorHAnsi" w:hAnsiTheme="majorHAnsi" w:cstheme="majorHAnsi"/>
+          <w:b/>
+          <w:noProof/>
+          <w:sz w:val="24"/>
+          <w:szCs w:val="24"/>
+          <w:lang w:val="pt-BR" w:bidi="ar-SA"/>
+        </w:rPr>
+        <w:t>4</w:t>
+      </w:r>
+    </w:p>
+    <w:p>
+      <w:pPr>
+        <w:spacing w:after="0" w:line="240" w:lineRule="auto"/>
+        <w:jc w:val="both"/>
+        <w:rPr>
+          <w:rFonts w:asciiTheme="majorHAnsi" w:hAnsiTheme="majorHAnsi" w:cstheme="majorHAnsi"/>
+          <w:noProof/>
+          <w:sz w:val="24"/>
+          <w:szCs w:val="24"/>
+          <w:lang w:val="pt-BR" w:bidi="ar-SA"/>
+        </w:rPr>
+      </w:pPr>
+    </w:p>
+    <w:p>
+      <w:pPr>
+        <w:spacing w:after="0" w:line="240" w:lineRule="auto"/>
+        <w:jc w:val="both"/>
+        <w:rPr>
+          <w:rFonts w:asciiTheme="majorHAnsi" w:hAnsiTheme="majorHAnsi" w:cstheme="majorHAnsi"/>
+          <w:noProof/>
+          <w:sz w:val="24"/>
+          <w:szCs w:val="24"/>
+          <w:lang w:val="pt-BR" w:bidi="ar-SA"/>
+        </w:rPr>
+      </w:pPr>
+      <w:r>
+        <w:rPr>
+          <w:rFonts w:asciiTheme="majorHAnsi" w:hAnsiTheme="majorHAnsi" w:cstheme="majorHAnsi"/>
+          <w:noProof/>
+          <w:sz w:val="24"/>
+          <w:szCs w:val="24"/>
+          <w:lang w:val="pt-BR" w:bidi="ar-SA"/>
+        </w:rPr>
+        <w:t>1</w:t>
+      </w:r>
+      <w:r>
+        <w:rPr>
+          <w:rFonts w:asciiTheme="majorHAnsi" w:hAnsiTheme="majorHAnsi" w:cstheme="majorHAnsi"/>
+          <w:noProof/>
+          <w:sz w:val="24"/>
+          <w:szCs w:val="24"/>
+          <w:lang w:val="pt-BR" w:bidi="ar-SA"/>
+        </w:rPr>
+        <w:t xml:space="preserve"> –</w:t>
+      </w:r>
+      <w:r>
+        <w:rPr>
+          <w:rFonts w:asciiTheme="majorHAnsi" w:hAnsiTheme="majorHAnsi" w:cstheme="majorHAnsi"/>
+          <w:noProof/>
+          <w:sz w:val="24"/>
+          <w:szCs w:val="24"/>
+          <w:lang w:val="pt-BR" w:bidi="ar-SA"/>
+        </w:rPr>
+        <w:t xml:space="preserve"> </w:t>
+      </w:r>
+      <w:r>
+        <w:rPr>
+          <w:rFonts w:asciiTheme="majorHAnsi" w:hAnsiTheme="majorHAnsi" w:cstheme="majorHAnsi"/>
+          <w:noProof/>
+          <w:sz w:val="24"/>
+          <w:szCs w:val="24"/>
+          <w:lang w:val="pt-BR" w:bidi="ar-SA"/>
+        </w:rPr>
+        <w:t>Para poder utilizar as informações elaboradas durante a fase de projeto e obra o modelo de informação (BIM) precisa seguir padrões claros e compartilhados entre todos os envolvidos. Além disso no caso de uma integração com ferramentas especifica é necessário um cuidado especifico com a metodologia de modelagem.</w:t>
+      </w:r>
+      <w:r>
+        <w:rPr>
+          <w:rFonts w:asciiTheme="majorHAnsi" w:hAnsiTheme="majorHAnsi" w:cstheme="majorHAnsi"/>
+          <w:noProof/>
+          <w:sz w:val="24"/>
+          <w:szCs w:val="24"/>
+          <w:lang w:val="pt-BR" w:bidi="ar-SA"/>
+        </w:rPr>
+        <w:t xml:space="preserve"> </w:t>
+      </w:r>
+      <w:r>
+        <w:rPr>
+          <w:rFonts w:asciiTheme="majorHAnsi" w:hAnsiTheme="majorHAnsi" w:cstheme="majorHAnsi"/>
+          <w:noProof/>
+          <w:sz w:val="24"/>
+          <w:szCs w:val="24"/>
+          <w:lang w:val="pt-BR" w:bidi="ar-SA"/>
+        </w:rPr>
+        <w:t>Para uma correta integração dos equipamentos com o Archibus, quais cuidados preciso ter?</w:t>
+      </w:r>
+    </w:p>
+    <w:p>
+      <w:pPr>
+        <w:spacing w:after="0" w:line="240" w:lineRule="auto"/>
+        <w:jc w:val="both"/>
+        <w:rPr>
+          <w:rFonts w:asciiTheme="majorHAnsi" w:hAnsiTheme="majorHAnsi" w:cstheme="majorHAnsi"/>
+          <w:noProof/>
+          <w:sz w:val="24"/>
+          <w:szCs w:val="24"/>
+          <w:lang w:val="pt-BR" w:bidi="ar-SA"/>
+        </w:rPr>
+      </w:pPr>
+    </w:p>
+    <w:p>
+      <w:pPr>
+        <w:spacing w:after="0" w:line="240" w:lineRule="auto"/>
+        <w:jc w:val="both"/>
+        <w:rPr>
+          <w:rFonts w:asciiTheme="majorHAnsi" w:hAnsiTheme="majorHAnsi" w:cstheme="majorHAnsi"/>
+          <w:noProof/>
+          <w:sz w:val="24"/>
+          <w:szCs w:val="24"/>
+          <w:lang w:val="pt-BR" w:bidi="ar-SA"/>
+        </w:rPr>
+      </w:pPr>
+      <w:r>
+        <w:rPr>
+          <w:rFonts w:asciiTheme="majorHAnsi" w:hAnsiTheme="majorHAnsi" w:cstheme="majorHAnsi"/>
+          <w:noProof/>
+          <w:sz w:val="24"/>
+          <w:szCs w:val="24"/>
+          <w:lang w:val="pt-BR" w:bidi="ar-SA"/>
+        </w:rPr>
+        <w:t xml:space="preserve">R: </w:t>
+      </w:r>
+      <w:r>
+        <w:rPr>
+          <w:rFonts w:asciiTheme="majorHAnsi" w:hAnsiTheme="majorHAnsi" w:cstheme="majorHAnsi"/>
+          <w:i/>
+          <w:noProof/>
+          <w:sz w:val="24"/>
+          <w:szCs w:val="24"/>
+          <w:lang w:val="pt-BR" w:bidi="ar-SA"/>
+        </w:rPr>
+        <w:t>Criar corretamente os elementos de espaços “Rooms”.</w:t>
+      </w:r>
+    </w:p>
+    <w:p>
+      <w:pPr>
+        <w:spacing w:after="0" w:line="240" w:lineRule="auto"/>
+        <w:jc w:val="both"/>
+        <w:rPr>
+          <w:rFonts w:asciiTheme="majorHAnsi" w:hAnsiTheme="majorHAnsi" w:cstheme="majorHAnsi"/>
+          <w:noProof/>
+          <w:sz w:val="24"/>
+          <w:szCs w:val="24"/>
+          <w:lang w:val="pt-BR" w:bidi="ar-SA"/>
+        </w:rPr>
+      </w:pPr>
+    </w:p>
+    <w:p>
+      <w:pPr>
+        <w:spacing w:after="0" w:line="240" w:lineRule="auto"/>
+        <w:jc w:val="both"/>
+        <w:rPr>
+          <w:rFonts w:asciiTheme="majorHAnsi" w:hAnsiTheme="majorHAnsi" w:cstheme="majorHAnsi"/>
+          <w:noProof/>
+          <w:sz w:val="24"/>
+          <w:szCs w:val="24"/>
+          <w:lang w:val="pt-BR" w:bidi="ar-SA"/>
+        </w:rPr>
+      </w:pPr>
+      <w:r>
+        <w:rPr>
+          <w:rFonts w:asciiTheme="majorHAnsi" w:hAnsiTheme="majorHAnsi" w:cstheme="majorHAnsi"/>
+          <w:noProof/>
+          <w:sz w:val="24"/>
+          <w:szCs w:val="24"/>
+          <w:lang w:val="pt-BR" w:bidi="ar-SA"/>
+        </w:rPr>
+        <w:t xml:space="preserve">2 – </w:t>
+      </w:r>
+      <w:r>
+        <w:rPr>
+          <w:rFonts w:asciiTheme="majorHAnsi" w:hAnsiTheme="majorHAnsi" w:cstheme="majorHAnsi"/>
+          <w:noProof/>
+          <w:sz w:val="24"/>
+          <w:szCs w:val="24"/>
+          <w:lang w:val="pt-BR" w:bidi="ar-SA"/>
+        </w:rPr>
+        <w:t>Os parâmetros são a base do Revit. Eles fornecem as restrições e propriedades básicas de todos os componentes de objeto chamados famílias. Podem ser criados parâmetros para qualquer família, adicionados e modificados para criar tipos de família.</w:t>
+      </w:r>
+    </w:p>
+    <w:p>
+      <w:pPr>
+        <w:spacing w:after="0" w:line="240" w:lineRule="auto"/>
+        <w:jc w:val="both"/>
+        <w:rPr>
+          <w:rFonts w:asciiTheme="majorHAnsi" w:hAnsiTheme="majorHAnsi" w:cstheme="majorHAnsi"/>
+          <w:noProof/>
+          <w:sz w:val="24"/>
+          <w:szCs w:val="24"/>
+          <w:lang w:val="pt-BR" w:bidi="ar-SA"/>
+        </w:rPr>
+      </w:pPr>
+      <w:r>
+        <w:rPr>
+          <w:rFonts w:asciiTheme="majorHAnsi" w:hAnsiTheme="majorHAnsi" w:cstheme="majorHAnsi"/>
+          <w:noProof/>
+          <w:sz w:val="24"/>
+          <w:szCs w:val="24"/>
+          <w:lang w:val="pt-BR" w:bidi="ar-SA"/>
+        </w:rPr>
+        <w:t>No caso queira integra</w:t>
+      </w:r>
       <w:bookmarkStart w:id="0" w:name="_GoBack"/>
       <w:bookmarkEnd w:id="0"/>
+      <w:r>
+        <w:rPr>
+          <w:rFonts w:asciiTheme="majorHAnsi" w:hAnsiTheme="majorHAnsi" w:cstheme="majorHAnsi"/>
+          <w:noProof/>
+          <w:sz w:val="24"/>
+          <w:szCs w:val="24"/>
+          <w:lang w:val="pt-BR" w:bidi="ar-SA"/>
+        </w:rPr>
+        <w:t xml:space="preserve"> um parâmetro especifico com uma ferramenta de gestão que não esta incluído entre os parâmetros padrões da família revit, qual parâmetro preciso utilizar?</w:t>
+      </w:r>
+    </w:p>
+    <w:p>
+      <w:pPr>
+        <w:spacing w:after="0" w:line="240" w:lineRule="auto"/>
+        <w:jc w:val="both"/>
+        <w:rPr>
+          <w:rFonts w:asciiTheme="majorHAnsi" w:hAnsiTheme="majorHAnsi" w:cstheme="majorHAnsi"/>
+          <w:noProof/>
+          <w:sz w:val="24"/>
+          <w:szCs w:val="24"/>
+          <w:lang w:val="pt-BR" w:bidi="ar-SA"/>
+        </w:rPr>
+      </w:pPr>
+    </w:p>
+    <w:p>
+      <w:pPr>
+        <w:spacing w:after="0" w:line="240" w:lineRule="auto"/>
+        <w:jc w:val="both"/>
+        <w:rPr>
+          <w:rFonts w:asciiTheme="majorHAnsi" w:hAnsiTheme="majorHAnsi" w:cstheme="majorHAnsi"/>
+          <w:noProof/>
+          <w:sz w:val="24"/>
+          <w:szCs w:val="24"/>
+          <w:lang w:val="pt-BR" w:bidi="ar-SA"/>
+        </w:rPr>
+      </w:pPr>
+      <w:r>
+        <w:rPr>
+          <w:rFonts w:asciiTheme="majorHAnsi" w:hAnsiTheme="majorHAnsi" w:cstheme="majorHAnsi"/>
+          <w:noProof/>
+          <w:sz w:val="24"/>
+          <w:szCs w:val="24"/>
+          <w:lang w:val="pt-BR" w:bidi="ar-SA"/>
+        </w:rPr>
+        <w:t xml:space="preserve">R: </w:t>
+      </w:r>
+      <w:r>
+        <w:rPr>
+          <w:rFonts w:asciiTheme="majorHAnsi" w:hAnsiTheme="majorHAnsi" w:cstheme="majorHAnsi"/>
+          <w:i/>
+          <w:noProof/>
+          <w:sz w:val="24"/>
+          <w:szCs w:val="24"/>
+          <w:lang w:val="pt-BR" w:bidi="ar-SA"/>
+        </w:rPr>
+        <w:t>Parâmetros Compartilhados</w:t>
+      </w:r>
     </w:p>
     <w:sectPr>
       <w:headerReference w:type="default" r:id="rId9"/>
@@ -4990,7 +5830,7 @@
 </file>
 
 <file path=customXml/itemProps1.xml><?xml version="1.0" encoding="utf-8"?>
-<ds:datastoreItem xmlns:ds="http://schemas.openxmlformats.org/officeDocument/2006/customXml" ds:itemID="{E8F083AC-A7B9-44D4-90D2-742E9E73EFE6}">
+<ds:datastoreItem xmlns:ds="http://schemas.openxmlformats.org/officeDocument/2006/customXml" ds:itemID="{B487A30A-87E7-4E94-B556-6974988FA3D4}">
   <ds:schemaRefs>
     <ds:schemaRef ds:uri="http://schemas.openxmlformats.org/officeDocument/2006/bibliography"/>
   </ds:schemaRefs>

</xml_diff>

<commit_message>
provas gestão de instalações e segurança
</commit_message>
<xml_diff>
--- a/09_bim_7d_gestao_instalacoes/gestao_instalacoes_notas_aula.docx
+++ b/09_bim_7d_gestao_instalacoes/gestao_instalacoes_notas_aula.docx
@@ -367,6 +367,7 @@
           <w:rFonts w:asciiTheme="majorHAnsi" w:hAnsiTheme="majorHAnsi" w:cstheme="majorHAnsi"/>
           <w:i/>
           <w:noProof/>
+          <w:color w:val="ED7D31" w:themeColor="accent2"/>
           <w:sz w:val="24"/>
           <w:szCs w:val="24"/>
           <w:lang w:val="pt-BR" w:bidi="ar-SA"/>
@@ -490,6 +491,7 @@
           <w:rFonts w:asciiTheme="majorHAnsi" w:hAnsiTheme="majorHAnsi" w:cstheme="majorHAnsi"/>
           <w:i/>
           <w:noProof/>
+          <w:color w:val="ED7D31" w:themeColor="accent2"/>
           <w:sz w:val="24"/>
           <w:szCs w:val="24"/>
           <w:lang w:val="pt-BR" w:bidi="ar-SA"/>
@@ -589,17 +591,7 @@
           <w:szCs w:val="24"/>
           <w:lang w:val="pt-BR" w:bidi="ar-SA"/>
         </w:rPr>
-        <w:t xml:space="preserve"> –</w:t>
-      </w:r>
-      <w:r>
-        <w:rPr>
-          <w:rFonts w:asciiTheme="majorHAnsi" w:hAnsiTheme="majorHAnsi" w:cstheme="majorHAnsi"/>
-          <w:noProof/>
-          <w:sz w:val="24"/>
-          <w:szCs w:val="24"/>
-          <w:lang w:val="pt-BR" w:bidi="ar-SA"/>
-        </w:rPr>
-        <w:t xml:space="preserve"> </w:t>
+        <w:t xml:space="preserve"> – </w:t>
       </w:r>
       <w:r>
         <w:rPr>
@@ -652,6 +644,7 @@
         <w:rPr>
           <w:rFonts w:asciiTheme="majorHAnsi" w:hAnsiTheme="majorHAnsi" w:cstheme="majorHAnsi"/>
           <w:noProof/>
+          <w:color w:val="ED7D31" w:themeColor="accent2"/>
           <w:sz w:val="24"/>
           <w:szCs w:val="24"/>
           <w:lang w:val="pt-BR" w:bidi="ar-SA"/>
@@ -672,6 +665,7 @@
           <w:rFonts w:asciiTheme="majorHAnsi" w:hAnsiTheme="majorHAnsi" w:cstheme="majorHAnsi"/>
           <w:i/>
           <w:noProof/>
+          <w:color w:val="ED7D31" w:themeColor="accent2"/>
           <w:sz w:val="24"/>
           <w:szCs w:val="24"/>
           <w:lang w:val="pt-BR" w:bidi="ar-SA"/>
@@ -722,7 +716,29 @@
           <w:szCs w:val="24"/>
           <w:lang w:val="pt-BR" w:bidi="ar-SA"/>
         </w:rPr>
-        <w:t>O modelo Hype Cycle é uma metodologia desenvolvida pela Gartner, empresa de consultoria, pesquisa e análise na área de Tecnologia da Informação, para representar graficamente a maturidade, adoção e aplicação de tecnologias específicas.</w:t>
+        <w:t>O modelo Hype Cycle é uma metodologia desenvolvida pela Gartner, empresa de consultoria</w:t>
+      </w:r>
+      <w:bookmarkStart w:id="0" w:name="_GoBack"/>
+      <w:r>
+        <w:rPr>
+          <w:rFonts w:asciiTheme="majorHAnsi" w:hAnsiTheme="majorHAnsi" w:cstheme="majorHAnsi"/>
+          <w:noProof/>
+          <w:sz w:val="24"/>
+          <w:szCs w:val="24"/>
+          <w:lang w:val="pt-BR" w:bidi="ar-SA"/>
+        </w:rPr>
+        <w:t xml:space="preserve">, pesquisa e análise na área de Tecnologia da Informação, para representar graficamente a maturidade, adoção e aplicação </w:t>
+      </w:r>
+      <w:bookmarkEnd w:id="0"/>
+      <w:r>
+        <w:rPr>
+          <w:rFonts w:asciiTheme="majorHAnsi" w:hAnsiTheme="majorHAnsi" w:cstheme="majorHAnsi"/>
+          <w:noProof/>
+          <w:sz w:val="24"/>
+          <w:szCs w:val="24"/>
+          <w:lang w:val="pt-BR" w:bidi="ar-SA"/>
+        </w:rPr>
+        <w:t>de tecnologias específicas.</w:t>
       </w:r>
       <w:r>
         <w:rPr>
@@ -784,6 +800,7 @@
         <w:rPr>
           <w:rFonts w:asciiTheme="majorHAnsi" w:hAnsiTheme="majorHAnsi" w:cstheme="majorHAnsi"/>
           <w:noProof/>
+          <w:color w:val="ED7D31" w:themeColor="accent2"/>
           <w:sz w:val="24"/>
           <w:szCs w:val="24"/>
           <w:lang w:val="pt-BR" w:bidi="ar-SA"/>
@@ -795,6 +812,7 @@
           <w:rFonts w:asciiTheme="majorHAnsi" w:hAnsiTheme="majorHAnsi" w:cstheme="majorHAnsi"/>
           <w:i/>
           <w:noProof/>
+          <w:color w:val="ED7D31" w:themeColor="accent2"/>
           <w:sz w:val="24"/>
           <w:szCs w:val="24"/>
           <w:lang w:val="pt-BR" w:bidi="ar-SA"/>
@@ -805,6 +823,7 @@
         <w:rPr>
           <w:rFonts w:asciiTheme="majorHAnsi" w:hAnsiTheme="majorHAnsi" w:cstheme="majorHAnsi"/>
           <w:noProof/>
+          <w:color w:val="ED7D31" w:themeColor="accent2"/>
           <w:sz w:val="24"/>
           <w:szCs w:val="24"/>
           <w:lang w:val="pt-BR" w:bidi="ar-SA"/>
@@ -917,17 +936,7 @@
           <w:szCs w:val="24"/>
           <w:lang w:val="pt-BR" w:bidi="ar-SA"/>
         </w:rPr>
-        <w:t xml:space="preserve"> –</w:t>
-      </w:r>
-      <w:r>
-        <w:rPr>
-          <w:rFonts w:asciiTheme="majorHAnsi" w:hAnsiTheme="majorHAnsi" w:cstheme="majorHAnsi"/>
-          <w:noProof/>
-          <w:sz w:val="24"/>
-          <w:szCs w:val="24"/>
-          <w:lang w:val="pt-BR" w:bidi="ar-SA"/>
-        </w:rPr>
-        <w:t xml:space="preserve"> </w:t>
+        <w:t xml:space="preserve"> – </w:t>
       </w:r>
       <w:r>
         <w:rPr>
@@ -980,18 +989,19 @@
         <w:rPr>
           <w:rFonts w:asciiTheme="majorHAnsi" w:hAnsiTheme="majorHAnsi" w:cstheme="majorHAnsi"/>
           <w:noProof/>
-          <w:sz w:val="24"/>
-          <w:szCs w:val="24"/>
-          <w:lang w:bidi="ar-SA"/>
-        </w:rPr>
-      </w:pPr>
-      <w:r>
-        <w:rPr>
-          <w:rFonts w:asciiTheme="majorHAnsi" w:hAnsiTheme="majorHAnsi" w:cstheme="majorHAnsi"/>
-          <w:noProof/>
-          <w:sz w:val="24"/>
-          <w:szCs w:val="24"/>
-          <w:lang w:bidi="ar-SA"/>
+          <w:color w:val="ED7D31" w:themeColor="accent2"/>
+          <w:sz w:val="24"/>
+          <w:szCs w:val="24"/>
+          <w:lang w:val="pt-BR" w:bidi="ar-SA"/>
+        </w:rPr>
+      </w:pPr>
+      <w:r>
+        <w:rPr>
+          <w:rFonts w:asciiTheme="majorHAnsi" w:hAnsiTheme="majorHAnsi" w:cstheme="majorHAnsi"/>
+          <w:noProof/>
+          <w:sz w:val="24"/>
+          <w:szCs w:val="24"/>
+          <w:lang w:val="pt-BR" w:bidi="ar-SA"/>
         </w:rPr>
         <w:t xml:space="preserve">R: </w:t>
       </w:r>
@@ -1000,9 +1010,10 @@
           <w:rFonts w:asciiTheme="majorHAnsi" w:hAnsiTheme="majorHAnsi" w:cstheme="majorHAnsi"/>
           <w:i/>
           <w:noProof/>
-          <w:sz w:val="24"/>
-          <w:szCs w:val="24"/>
-          <w:lang w:bidi="ar-SA"/>
+          <w:color w:val="ED7D31" w:themeColor="accent2"/>
+          <w:sz w:val="24"/>
+          <w:szCs w:val="24"/>
+          <w:lang w:val="pt-BR" w:bidi="ar-SA"/>
         </w:rPr>
         <w:t>Integrated Workplace Management System.</w:t>
       </w:r>
@@ -1016,7 +1027,7 @@
           <w:noProof/>
           <w:sz w:val="24"/>
           <w:szCs w:val="24"/>
-          <w:lang w:bidi="ar-SA"/>
+          <w:lang w:val="pt-BR" w:bidi="ar-SA"/>
         </w:rPr>
       </w:pPr>
     </w:p>
@@ -1093,6 +1104,7 @@
         <w:rPr>
           <w:rFonts w:asciiTheme="majorHAnsi" w:hAnsiTheme="majorHAnsi" w:cstheme="majorHAnsi"/>
           <w:noProof/>
+          <w:color w:val="ED7D31" w:themeColor="accent2"/>
           <w:sz w:val="24"/>
           <w:szCs w:val="24"/>
           <w:lang w:val="pt-BR" w:bidi="ar-SA"/>
@@ -1113,6 +1125,7 @@
           <w:rFonts w:asciiTheme="majorHAnsi" w:hAnsiTheme="majorHAnsi" w:cstheme="majorHAnsi"/>
           <w:i/>
           <w:noProof/>
+          <w:color w:val="ED7D31" w:themeColor="accent2"/>
           <w:sz w:val="24"/>
           <w:szCs w:val="24"/>
           <w:lang w:val="pt-BR" w:bidi="ar-SA"/>
@@ -1308,6 +1321,7 @@
           <w:rFonts w:asciiTheme="majorHAnsi" w:hAnsiTheme="majorHAnsi" w:cstheme="majorHAnsi"/>
           <w:i/>
           <w:noProof/>
+          <w:color w:val="ED7D31" w:themeColor="accent2"/>
           <w:sz w:val="24"/>
           <w:szCs w:val="24"/>
           <w:lang w:val="pt-BR" w:bidi="ar-SA"/>
@@ -1381,19 +1395,7 @@
           <w:szCs w:val="24"/>
           <w:lang w:val="pt-BR" w:bidi="ar-SA"/>
         </w:rPr>
-        <w:t>No caso queira integra</w:t>
-      </w:r>
-      <w:bookmarkStart w:id="0" w:name="_GoBack"/>
-      <w:bookmarkEnd w:id="0"/>
-      <w:r>
-        <w:rPr>
-          <w:rFonts w:asciiTheme="majorHAnsi" w:hAnsiTheme="majorHAnsi" w:cstheme="majorHAnsi"/>
-          <w:noProof/>
-          <w:sz w:val="24"/>
-          <w:szCs w:val="24"/>
-          <w:lang w:val="pt-BR" w:bidi="ar-SA"/>
-        </w:rPr>
-        <w:t xml:space="preserve"> um parâmetro especifico com uma ferramenta de gestão que não esta incluído entre os parâmetros padrões da família revit, qual parâmetro preciso utilizar?</w:t>
+        <w:t>No caso queira integra um parâmetro especifico com uma ferramenta de gestão que não esta incluído entre os parâmetros padrões da família revit, qual parâmetro preciso utilizar?</w:t>
       </w:r>
     </w:p>
     <w:p>
@@ -1429,13 +1431,25 @@
           <w:szCs w:val="24"/>
           <w:lang w:val="pt-BR" w:bidi="ar-SA"/>
         </w:rPr>
-        <w:t xml:space="preserve">R: </w:t>
+        <w:t>R</w:t>
+      </w:r>
+      <w:r>
+        <w:rPr>
+          <w:rFonts w:asciiTheme="majorHAnsi" w:hAnsiTheme="majorHAnsi" w:cstheme="majorHAnsi"/>
+          <w:noProof/>
+          <w:color w:val="ED7D31" w:themeColor="accent2"/>
+          <w:sz w:val="24"/>
+          <w:szCs w:val="24"/>
+          <w:lang w:val="pt-BR" w:bidi="ar-SA"/>
+        </w:rPr>
+        <w:t xml:space="preserve">: </w:t>
       </w:r>
       <w:r>
         <w:rPr>
           <w:rFonts w:asciiTheme="majorHAnsi" w:hAnsiTheme="majorHAnsi" w:cstheme="majorHAnsi"/>
           <w:i/>
           <w:noProof/>
+          <w:color w:val="ED7D31" w:themeColor="accent2"/>
           <w:sz w:val="24"/>
           <w:szCs w:val="24"/>
           <w:lang w:val="pt-BR" w:bidi="ar-SA"/>
@@ -5819,7 +5833,7 @@
   <a:extraClrSchemeLst/>
   <a:extLst>
     <a:ext uri="{05A4C25C-085E-4340-85A3-A5531E510DB2}">
-      <thm15:themeFamily xmlns:thm15="http://schemas.microsoft.com/office/thememl/2012/main" xmlns="" name="Office Theme" id="{62F939B6-93AF-4DB8-9C6B-D6C7DFDC589F}" vid="{4A3C46E8-61CC-4603-A589-7422A47A8E4A}"/>
+      <thm15:themeFamily xmlns="" xmlns:thm15="http://schemas.microsoft.com/office/thememl/2012/main" name="Office Theme" id="{62F939B6-93AF-4DB8-9C6B-D6C7DFDC589F}" vid="{4A3C46E8-61CC-4603-A589-7422A47A8E4A}"/>
     </a:ext>
   </a:extLst>
 </a:theme>
@@ -5830,7 +5844,7 @@
 </file>
 
 <file path=customXml/itemProps1.xml><?xml version="1.0" encoding="utf-8"?>
-<ds:datastoreItem xmlns:ds="http://schemas.openxmlformats.org/officeDocument/2006/customXml" ds:itemID="{B487A30A-87E7-4E94-B556-6974988FA3D4}">
+<ds:datastoreItem xmlns:ds="http://schemas.openxmlformats.org/officeDocument/2006/customXml" ds:itemID="{DE248529-38FF-405E-B80C-193C7BEE6C41}">
   <ds:schemaRefs>
     <ds:schemaRef ds:uri="http://schemas.openxmlformats.org/officeDocument/2006/bibliography"/>
   </ds:schemaRefs>

</xml_diff>